<commit_message>
* fix document's date
</commit_message>
<xml_diff>
--- a/lecture/2012-03-07_Jan Rehwaldt_exercise-5.docx
+++ b/lecture/2012-03-07_Jan Rehwaldt_exercise-5.docx
@@ -31,8 +31,10 @@
         <w:rPr>
           <w:lang w:val="en-US"/>
         </w:rPr>
-        <w:t>08</w:t>
+        <w:t>07</w:t>
       </w:r>
+      <w:bookmarkStart w:id="0" w:name="_GoBack"/>
+      <w:bookmarkEnd w:id="0"/>
       <w:r>
         <w:rPr>
           <w:lang w:val="en-US"/>
@@ -8693,7 +8695,6 @@
           <w:lang w:val="en-US"/>
         </w:rPr>
       </w:pPr>
-      <w:bookmarkStart w:id="0" w:name="_GoBack"/>
       <w:r>
         <w:rPr>
           <w:rFonts w:cstheme="minorHAnsi"/>
@@ -8752,7 +8753,6 @@
           </wp:inline>
         </w:drawing>
       </w:r>
-      <w:bookmarkEnd w:id="0"/>
     </w:p>
     <w:sectPr>
       <w:pgSz w:w="11906" w:h="16838"/>

</xml_diff>